<commit_message>
Finished D'Annunzio and started Svevo
</commit_message>
<xml_diff>
--- a/Riassunti italiano.docx
+++ b/Riassunti italiano.docx
@@ -713,7 +713,25 @@
           <w:szCs w:val="24"/>
           <w:lang w:val="it-IT"/>
         </w:rPr>
-        <w:t>Dopo essere stato cacciato nel 1920 provò a proporsi come “duce”. Venne però superato da Mussolini, che lo esaltò come padre della patria, confinandolo però nella villa di Gardone, dove l’autore si costruì un mausoleo dedicato a se stesso. Morì successivamente nel 1938.</w:t>
+        <w:t xml:space="preserve">Dopo essere stato cacciato nel 1920 provò a proporsi come “duce”. Venne però superato da Mussolini, che lo esaltò come padre della patria, confinandolo però nella villa di Gardone, dove l’autore si costruì un mausoleo dedicato a </w:t>
+      </w:r>
+      <w:proofErr w:type="gramStart"/>
+      <w:r>
+        <w:rPr>
+          <w:sz w:val="24"/>
+          <w:szCs w:val="24"/>
+          <w:lang w:val="it-IT"/>
+        </w:rPr>
+        <w:t>se</w:t>
+      </w:r>
+      <w:proofErr w:type="gramEnd"/>
+      <w:r>
+        <w:rPr>
+          <w:sz w:val="24"/>
+          <w:szCs w:val="24"/>
+          <w:lang w:val="it-IT"/>
+        </w:rPr>
+        <w:t xml:space="preserve"> stesso. Morì successivamente nel 1938.</w:t>
       </w:r>
     </w:p>
     <w:p>
@@ -738,6 +756,83 @@
     <w:p>
       <w:pPr>
         <w:rPr>
+          <w:sz w:val="24"/>
+          <w:szCs w:val="24"/>
+          <w:lang w:val="it-IT"/>
+        </w:rPr>
+      </w:pPr>
+      <w:r>
+        <w:rPr>
+          <w:sz w:val="24"/>
+          <w:szCs w:val="24"/>
+          <w:lang w:val="it-IT"/>
+        </w:rPr>
+        <w:t xml:space="preserve">Questo romanzo, pubblicato nel 1899, ha come protagonista Andrea </w:t>
+      </w:r>
+      <w:proofErr w:type="spellStart"/>
+      <w:r>
+        <w:rPr>
+          <w:sz w:val="24"/>
+          <w:szCs w:val="24"/>
+          <w:lang w:val="it-IT"/>
+        </w:rPr>
+        <w:t>Sperelli</w:t>
+      </w:r>
+      <w:proofErr w:type="spellEnd"/>
+      <w:r>
+        <w:rPr>
+          <w:sz w:val="24"/>
+          <w:szCs w:val="24"/>
+          <w:lang w:val="it-IT"/>
+        </w:rPr>
+        <w:t>, un giovane intellettuale appassionato d’arte e a sua volta poeta e pittore. Colto e aristocratico, ma al tempo stesso scettico e cinico, costituisce il primo alter ego di D’Annunzio. Il protagonista giunge a Roma</w:t>
+      </w:r>
+      <w:r>
+        <w:rPr>
+          <w:sz w:val="24"/>
+          <w:szCs w:val="24"/>
+          <w:lang w:val="it-IT"/>
+        </w:rPr>
+        <w:t>, affascinato dalla città barocca,</w:t>
+      </w:r>
+      <w:r>
+        <w:rPr>
+          <w:sz w:val="24"/>
+          <w:szCs w:val="24"/>
+          <w:lang w:val="it-IT"/>
+        </w:rPr>
+        <w:t xml:space="preserve"> nel 1884</w:t>
+      </w:r>
+      <w:r>
+        <w:rPr>
+          <w:sz w:val="24"/>
+          <w:szCs w:val="24"/>
+          <w:lang w:val="it-IT"/>
+        </w:rPr>
+        <w:t xml:space="preserve"> dove conosce Elena Muti, con cui ha una appassionata relazione conclusa però nel 1885, senza motivo, quando la donna lo lascia e si allontana da Roma. Andre allora si dà alla vita depravata, cercando nelle altre donne qualcosa che ricordi Elena, finché incappa nella vendetta di un amante tradito che lo ferisce a duello. Si rifugia allora da una cugina per farsi curare e incontra Maria </w:t>
+      </w:r>
+      <w:proofErr w:type="spellStart"/>
+      <w:r>
+        <w:rPr>
+          <w:sz w:val="24"/>
+          <w:szCs w:val="24"/>
+          <w:lang w:val="it-IT"/>
+        </w:rPr>
+        <w:t>Ferres</w:t>
+      </w:r>
+      <w:proofErr w:type="spellEnd"/>
+      <w:r>
+        <w:rPr>
+          <w:sz w:val="24"/>
+          <w:szCs w:val="24"/>
+          <w:lang w:val="it-IT"/>
+        </w:rPr>
+        <w:t xml:space="preserve"> di cui si innamora, data la sua bellezza spirituale. Finita la convalescenza, Andrea, torna a Roma e incontra di nuovo Elena, sposata con un ricco lord inglese che non ama, e cerca nuovamente di sedurla. Dopo i continui rifiuti cerca allora di sedurre Maria. Quando la donna gli dà in dono una notte d’amore il protagonista si sfarà sfuggire il nome di Elena, provocando così il disgusto di Maria che fugge, abbandonandolo nella disperazione più totale.</w:t>
+      </w:r>
+    </w:p>
+    <w:p>
+      <w:pPr>
+        <w:rPr>
           <w:color w:val="FF0000"/>
           <w:sz w:val="28"/>
           <w:szCs w:val="28"/>
@@ -821,13 +916,64 @@
           <w:lang w:val="it-IT"/>
         </w:rPr>
       </w:pPr>
-      <w:r>
+    </w:p>
+    <w:p>
+      <w:pPr>
         <w:rPr>
           <w:color w:val="FF0000"/>
           <w:sz w:val="28"/>
           <w:szCs w:val="28"/>
           <w:lang w:val="it-IT"/>
         </w:rPr>
+      </w:pPr>
+    </w:p>
+    <w:p>
+      <w:pPr>
+        <w:rPr>
+          <w:color w:val="FF0000"/>
+          <w:sz w:val="28"/>
+          <w:szCs w:val="28"/>
+          <w:lang w:val="it-IT"/>
+        </w:rPr>
+      </w:pPr>
+    </w:p>
+    <w:p>
+      <w:pPr>
+        <w:rPr>
+          <w:color w:val="FF0000"/>
+          <w:sz w:val="28"/>
+          <w:szCs w:val="28"/>
+          <w:lang w:val="it-IT"/>
+        </w:rPr>
+      </w:pPr>
+    </w:p>
+    <w:p>
+      <w:pPr>
+        <w:rPr>
+          <w:color w:val="FF0000"/>
+          <w:sz w:val="28"/>
+          <w:szCs w:val="28"/>
+          <w:lang w:val="it-IT"/>
+        </w:rPr>
+      </w:pPr>
+    </w:p>
+    <w:p>
+      <w:pPr>
+        <w:rPr>
+          <w:color w:val="FF0000"/>
+          <w:sz w:val="28"/>
+          <w:szCs w:val="28"/>
+          <w:lang w:val="it-IT"/>
+        </w:rPr>
+      </w:pPr>
+      <w:r>
+        <w:rPr>
+          <w:color w:val="FF0000"/>
+          <w:sz w:val="28"/>
+          <w:szCs w:val="28"/>
+          <w:lang w:val="it-IT"/>
+        </w:rPr>
+        <w:lastRenderedPageBreak/>
         <w:t>La pioggia nel pineto</w:t>
       </w:r>
     </w:p>
@@ -896,9 +1042,172 @@
           <w:lang w:val="it-IT"/>
         </w:rPr>
         <w:t>.</w:t>
+      </w:r>
+    </w:p>
+    <w:p>
+      <w:pPr>
+        <w:rPr>
+          <w:sz w:val="24"/>
+          <w:szCs w:val="24"/>
+          <w:lang w:val="it-IT"/>
+        </w:rPr>
+      </w:pPr>
+    </w:p>
+    <w:p>
+      <w:pPr>
+        <w:jc w:val="center"/>
+        <w:rPr>
+          <w:sz w:val="36"/>
+          <w:szCs w:val="36"/>
+          <w:lang w:val="it-IT"/>
+        </w:rPr>
+      </w:pPr>
+      <w:r>
+        <w:rPr>
+          <w:sz w:val="36"/>
+          <w:szCs w:val="36"/>
+          <w:lang w:val="it-IT"/>
+        </w:rPr>
+        <w:t>Italo Svevo</w:t>
+      </w:r>
+    </w:p>
+    <w:p>
+      <w:pPr>
+        <w:rPr>
+          <w:sz w:val="24"/>
+          <w:szCs w:val="24"/>
+          <w:lang w:val="it-IT"/>
+        </w:rPr>
+      </w:pPr>
+      <w:r>
+        <w:rPr>
+          <w:sz w:val="24"/>
+          <w:szCs w:val="24"/>
+          <w:lang w:val="it-IT"/>
+        </w:rPr>
+        <w:t xml:space="preserve">Il suo vero nome era Aron Hector </w:t>
+      </w:r>
+      <w:proofErr w:type="spellStart"/>
+      <w:r>
+        <w:rPr>
+          <w:sz w:val="24"/>
+          <w:szCs w:val="24"/>
+          <w:lang w:val="it-IT"/>
+        </w:rPr>
+        <w:t>Schmitz</w:t>
+      </w:r>
+      <w:proofErr w:type="spellEnd"/>
+      <w:r>
+        <w:rPr>
+          <w:sz w:val="24"/>
+          <w:szCs w:val="24"/>
+          <w:lang w:val="it-IT"/>
+        </w:rPr>
+        <w:t xml:space="preserve"> e nacque nel 1861 a Trieste da un’agiata famiglia borghese. I suoi studi furono indirizzati dal padre verso una carriera commerciale e nel 1873 fu mandato in un collegio in Germania, dove imparò perfettamente il tedesco e si dedicò a letture di scrittori tedeschi. Nel 1878 tornò a Trieste </w:t>
+      </w:r>
+      <w:r>
+        <w:rPr>
+          <w:sz w:val="24"/>
+          <w:szCs w:val="24"/>
+          <w:lang w:val="it-IT"/>
+        </w:rPr>
+        <w:t>e si iscrisse all’istituto superiore per il commercio, nonostante la sua aspirazione fosse quella di divenire scrittore. Cominciò a scrivere alcuni testi drammatici che rimasero momentaneamente nei suoi cassetti. Nel 1880 collaborò al giornale “L’Indipendente”, di orientamento irredentista. Nello stesso anno, in seguito a un investimento sbagliato, il padre fallì e Svevo conobbe l’esperienza della declassazione, passando a una condizione di ristrettezze. Fu così costretto a cercare lavoro e lo trovò nella banca Union, dove lavorò per molto tempo. Il lavoro da impiegato era per lui opprimente e cercò quindi un’evasione nella letteratura, frequentando la biblioteca e leggendo classici italiani e i grandi narratori dell’800. Si dedicò alle prime prove narrative, da cui nacque il romanzo “Una vita” che pubblicherà successivamente nel 1892.</w:t>
+      </w:r>
+    </w:p>
+    <w:p>
+      <w:pPr>
+        <w:rPr>
+          <w:sz w:val="24"/>
+          <w:szCs w:val="24"/>
+          <w:lang w:val="it-IT"/>
+        </w:rPr>
+      </w:pPr>
+      <w:r>
+        <w:rPr>
+          <w:sz w:val="24"/>
+          <w:szCs w:val="24"/>
+          <w:lang w:val="it-IT"/>
+        </w:rPr>
+        <w:t>Nel 1895 morirà la madre, a cui l’autore era molto legato, e al capezzale conobbe una cugina, Livia Veneziani, che sposò nel 1896, e l’anno successivo nacque la figlia Letizia. Questo matrimonio segnò un importante evento nella vita di Svevo, in quanto, da inetto qual era, aveva finalmente trovato un terreno solido su cui poggiare, quello del padre di famiglia.</w:t>
+      </w:r>
+    </w:p>
+    <w:p>
+      <w:pPr>
+        <w:rPr>
+          <w:sz w:val="24"/>
+          <w:szCs w:val="24"/>
+          <w:lang w:val="it-IT"/>
+        </w:rPr>
+      </w:pPr>
+      <w:r>
+        <w:rPr>
+          <w:sz w:val="24"/>
+          <w:szCs w:val="24"/>
+          <w:lang w:val="it-IT"/>
+        </w:rPr>
+        <w:t>Per uscire dalle ristrettezze economiche, Svevo, entrò nella fabbrica dei suoceri, produttori di vernici per navi. Si trovò così proiettato nel mondo dell’alta borghesia, dovendo abbandonare l’intellettuale che era in lui per trasformarsi in un dirigente d’industria. Venne così in contatto con un mondo in cui le uniche cose che contavano erano gli affari e il profitto.</w:t>
+      </w:r>
+      <w:r>
+        <w:rPr>
+          <w:sz w:val="24"/>
+          <w:szCs w:val="24"/>
+          <w:lang w:val="it-IT"/>
+        </w:rPr>
+        <w:t xml:space="preserve"> Divenuto anche lui uomo d’affari lasciò l’attività letteraria, guardandola quasi con disprezzo, come qualcosa di dannoso che interferiva con i suoi affari. Si nota qui il senso di colpa dell’intellettuale, che si sente superfluo e parassita nell’età industriale. Lui non abbandonò mai per davvero la scrittura, infatti per lui usava la scrittura per “capirsi meglio”, ma scrisse anche i drammi Un terzetto spezzato e Un marito.</w:t>
+      </w:r>
+    </w:p>
+    <w:p>
+      <w:pPr>
+        <w:rPr>
+          <w:sz w:val="24"/>
+          <w:szCs w:val="24"/>
+          <w:lang w:val="it-IT"/>
+        </w:rPr>
+      </w:pPr>
+      <w:r>
+        <w:rPr>
+          <w:sz w:val="24"/>
+          <w:szCs w:val="24"/>
+          <w:lang w:val="it-IT"/>
+        </w:rPr>
+        <w:lastRenderedPageBreak/>
+        <w:t>Negli anni tra l’ingresso nell’attività industriale e lo scoppio della prima guerra mondiale conobbe Joyce</w:t>
+      </w:r>
+      <w:r>
+        <w:rPr>
+          <w:sz w:val="24"/>
+          <w:szCs w:val="24"/>
+          <w:lang w:val="it-IT"/>
+        </w:rPr>
+        <w:t xml:space="preserve"> da cui imparò l’inglese, lingua essenziale per i suoi viaggi. Questi, dopo aver letto alcune opere di Svevo, lo incoraggiò a continuare l’attività letteraria.</w:t>
+      </w:r>
+    </w:p>
+    <w:p>
+      <w:pPr>
+        <w:rPr>
+          <w:sz w:val="24"/>
+          <w:szCs w:val="24"/>
+          <w:lang w:val="it-IT"/>
+        </w:rPr>
+      </w:pPr>
+      <w:r>
+        <w:rPr>
+          <w:sz w:val="24"/>
+          <w:szCs w:val="24"/>
+          <w:lang w:val="it-IT"/>
+        </w:rPr>
+        <w:t>Nel 1910 conobbe inoltre la psicoanalisi e le sue teorie psicoanalitiche</w:t>
       </w:r>
       <w:bookmarkStart w:id="0" w:name="_GoBack"/>
       <w:bookmarkEnd w:id="0"/>
+      <w:r>
+        <w:rPr>
+          <w:sz w:val="24"/>
+          <w:szCs w:val="24"/>
+          <w:lang w:val="it-IT"/>
+        </w:rPr>
+        <w:t xml:space="preserve"> entravano in consonanza con le sue esigenze più profonde.</w:t>
+      </w:r>
     </w:p>
     <w:sectPr>
       <w:pgSz w:w="11906" w:h="16838"/>

</xml_diff>